<commit_message>
Fixing code smells and design patterns
</commit_message>
<xml_diff>
--- a/Project/Phase 1/Sprint2/Martim Gouveia 57482/code_smells_element1-comments.docx
+++ b/Project/Phase 1/Sprint2/Martim Gouveia 57482/code_smells_element1-comments.docx
@@ -7,66 +7,29 @@
         <w:rPr>
           <w:sz w:val="40"/>
           <w:szCs w:val="40"/>
-        </w:rPr>
-      </w:pPr>
-      <w:proofErr w:type="spellStart"/>
+          <w:lang w:val="en-US"/>
+        </w:rPr>
+      </w:pPr>
       <w:r>
         <w:rPr>
           <w:sz w:val="40"/>
           <w:szCs w:val="40"/>
-        </w:rPr>
-        <w:t>Identified</w:t>
-      </w:r>
-      <w:proofErr w:type="spellEnd"/>
-      <w:r>
-        <w:rPr>
-          <w:sz w:val="40"/>
-          <w:szCs w:val="40"/>
-        </w:rPr>
-        <w:t xml:space="preserve"> </w:t>
-      </w:r>
-      <w:proofErr w:type="spellStart"/>
-      <w:r>
-        <w:rPr>
-          <w:sz w:val="40"/>
-          <w:szCs w:val="40"/>
-        </w:rPr>
-        <w:t>code</w:t>
-      </w:r>
-      <w:proofErr w:type="spellEnd"/>
-      <w:r>
-        <w:rPr>
-          <w:sz w:val="40"/>
-          <w:szCs w:val="40"/>
-        </w:rPr>
-        <w:t xml:space="preserve"> </w:t>
-      </w:r>
-      <w:proofErr w:type="spellStart"/>
-      <w:r>
-        <w:rPr>
-          <w:sz w:val="40"/>
-          <w:szCs w:val="40"/>
-        </w:rPr>
-        <w:t>smell</w:t>
-      </w:r>
-      <w:proofErr w:type="spellEnd"/>
-      <w:r>
-        <w:rPr>
-          <w:sz w:val="40"/>
-          <w:szCs w:val="40"/>
-        </w:rPr>
-        <w:t>:</w:t>
-      </w:r>
-    </w:p>
-    <w:p>
-      <w:pPr>
-        <w:rPr>
-          <w:sz w:val="36"/>
-          <w:szCs w:val="36"/>
-        </w:rPr>
-      </w:pPr>
-      <w:r>
-        <w:rPr>
+          <w:lang w:val="en-US"/>
+        </w:rPr>
+        <w:t>Identified code smell:</w:t>
+      </w:r>
+    </w:p>
+    <w:p>
+      <w:pPr>
+        <w:rPr>
+          <w:sz w:val="36"/>
+          <w:szCs w:val="36"/>
+          <w:lang w:val="en-US"/>
+        </w:rPr>
+      </w:pPr>
+      <w:r>
+        <w:rPr>
+          <w:noProof/>
           <w:sz w:val="36"/>
           <w:szCs w:val="36"/>
         </w:rPr>
@@ -94,7 +57,7 @@
                     <pic:cNvPicPr/>
                   </pic:nvPicPr>
                   <pic:blipFill>
-                    <a:blip r:embed="rId4">
+                    <a:blip r:embed="rId5">
                       <a:extLst>
                         <a:ext uri="{28A0092B-C50C-407E-A947-70E740481C1C}">
                           <a14:useLocalDpi xmlns:a14="http://schemas.microsoft.com/office/drawing/2010/main" val="0"/>
@@ -126,125 +89,138 @@
           </wp:anchor>
         </w:drawing>
       </w:r>
-      <w:proofErr w:type="spellStart"/>
-      <w:r>
-        <w:rPr>
-          <w:sz w:val="36"/>
-          <w:szCs w:val="36"/>
+      <w:r>
+        <w:rPr>
+          <w:sz w:val="36"/>
+          <w:szCs w:val="36"/>
+          <w:lang w:val="en-US"/>
         </w:rPr>
         <w:t>Comments</w:t>
       </w:r>
-      <w:proofErr w:type="spellEnd"/>
-    </w:p>
-    <w:p>
-      <w:pPr>
-        <w:rPr>
-          <w:sz w:val="36"/>
-          <w:szCs w:val="36"/>
-        </w:rPr>
-      </w:pPr>
-    </w:p>
-    <w:p>
-      <w:pPr>
-        <w:rPr>
-          <w:sz w:val="36"/>
-          <w:szCs w:val="36"/>
-        </w:rPr>
-      </w:pPr>
-    </w:p>
-    <w:p>
-      <w:pPr>
-        <w:rPr>
-          <w:sz w:val="36"/>
-          <w:szCs w:val="36"/>
-        </w:rPr>
-      </w:pPr>
-    </w:p>
-    <w:p>
-      <w:pPr>
-        <w:rPr>
-          <w:sz w:val="36"/>
-          <w:szCs w:val="36"/>
-        </w:rPr>
-      </w:pPr>
-    </w:p>
-    <w:p>
-      <w:pPr>
-        <w:rPr>
-          <w:sz w:val="36"/>
-          <w:szCs w:val="36"/>
-        </w:rPr>
-      </w:pPr>
-    </w:p>
-    <w:p>
-      <w:pPr>
-        <w:rPr>
-          <w:sz w:val="36"/>
-          <w:szCs w:val="36"/>
-        </w:rPr>
-      </w:pPr>
-    </w:p>
-    <w:p>
-      <w:pPr>
-        <w:rPr>
-          <w:sz w:val="36"/>
-          <w:szCs w:val="36"/>
-        </w:rPr>
-      </w:pPr>
-    </w:p>
-    <w:p>
-      <w:pPr>
-        <w:rPr>
-          <w:sz w:val="36"/>
-          <w:szCs w:val="36"/>
-        </w:rPr>
-      </w:pPr>
-    </w:p>
-    <w:p>
-      <w:pPr>
-        <w:rPr>
-          <w:sz w:val="36"/>
-          <w:szCs w:val="36"/>
-        </w:rPr>
-      </w:pPr>
-    </w:p>
-    <w:p>
-      <w:pPr>
-        <w:rPr>
-          <w:sz w:val="36"/>
-          <w:szCs w:val="36"/>
-        </w:rPr>
-      </w:pPr>
-    </w:p>
-    <w:p>
-      <w:pPr>
-        <w:rPr>
-          <w:sz w:val="36"/>
-          <w:szCs w:val="36"/>
-        </w:rPr>
-      </w:pPr>
-    </w:p>
-    <w:p>
-      <w:pPr>
-        <w:rPr>
-          <w:sz w:val="36"/>
-          <w:szCs w:val="36"/>
-        </w:rPr>
-      </w:pPr>
-    </w:p>
-    <w:p>
-      <w:pPr>
-        <w:rPr>
-          <w:sz w:val="36"/>
-          <w:szCs w:val="36"/>
-        </w:rPr>
-      </w:pPr>
-    </w:p>
-    <w:p>
-      <w:pPr>
-        <w:rPr>
-          <w:sz w:val="36"/>
-          <w:szCs w:val="36"/>
+    </w:p>
+    <w:p>
+      <w:pPr>
+        <w:rPr>
+          <w:sz w:val="36"/>
+          <w:szCs w:val="36"/>
+          <w:lang w:val="en-US"/>
+        </w:rPr>
+      </w:pPr>
+    </w:p>
+    <w:p>
+      <w:pPr>
+        <w:rPr>
+          <w:sz w:val="36"/>
+          <w:szCs w:val="36"/>
+          <w:lang w:val="en-US"/>
+        </w:rPr>
+      </w:pPr>
+    </w:p>
+    <w:p>
+      <w:pPr>
+        <w:rPr>
+          <w:sz w:val="36"/>
+          <w:szCs w:val="36"/>
+          <w:lang w:val="en-US"/>
+        </w:rPr>
+      </w:pPr>
+    </w:p>
+    <w:p>
+      <w:pPr>
+        <w:rPr>
+          <w:sz w:val="36"/>
+          <w:szCs w:val="36"/>
+          <w:lang w:val="en-US"/>
+        </w:rPr>
+      </w:pPr>
+    </w:p>
+    <w:p>
+      <w:pPr>
+        <w:rPr>
+          <w:sz w:val="36"/>
+          <w:szCs w:val="36"/>
+          <w:lang w:val="en-US"/>
+        </w:rPr>
+      </w:pPr>
+    </w:p>
+    <w:p>
+      <w:pPr>
+        <w:rPr>
+          <w:sz w:val="36"/>
+          <w:szCs w:val="36"/>
+          <w:lang w:val="en-US"/>
+        </w:rPr>
+      </w:pPr>
+    </w:p>
+    <w:p>
+      <w:pPr>
+        <w:rPr>
+          <w:sz w:val="36"/>
+          <w:szCs w:val="36"/>
+          <w:lang w:val="en-US"/>
+        </w:rPr>
+      </w:pPr>
+    </w:p>
+    <w:p>
+      <w:pPr>
+        <w:rPr>
+          <w:sz w:val="36"/>
+          <w:szCs w:val="36"/>
+          <w:lang w:val="en-US"/>
+        </w:rPr>
+      </w:pPr>
+    </w:p>
+    <w:p>
+      <w:pPr>
+        <w:rPr>
+          <w:sz w:val="36"/>
+          <w:szCs w:val="36"/>
+          <w:lang w:val="en-US"/>
+        </w:rPr>
+      </w:pPr>
+    </w:p>
+    <w:p>
+      <w:pPr>
+        <w:rPr>
+          <w:sz w:val="36"/>
+          <w:szCs w:val="36"/>
+          <w:lang w:val="en-US"/>
+        </w:rPr>
+      </w:pPr>
+    </w:p>
+    <w:p>
+      <w:pPr>
+        <w:rPr>
+          <w:sz w:val="36"/>
+          <w:szCs w:val="36"/>
+          <w:lang w:val="en-US"/>
+        </w:rPr>
+      </w:pPr>
+    </w:p>
+    <w:p>
+      <w:pPr>
+        <w:rPr>
+          <w:sz w:val="36"/>
+          <w:szCs w:val="36"/>
+          <w:lang w:val="en-US"/>
+        </w:rPr>
+      </w:pPr>
+    </w:p>
+    <w:p>
+      <w:pPr>
+        <w:rPr>
+          <w:sz w:val="36"/>
+          <w:szCs w:val="36"/>
+          <w:lang w:val="en-US"/>
+        </w:rPr>
+      </w:pPr>
+    </w:p>
+    <w:p>
+      <w:pPr>
+        <w:rPr>
+          <w:sz w:val="36"/>
+          <w:szCs w:val="36"/>
+          <w:lang w:val="en-US"/>
         </w:rPr>
       </w:pPr>
       <w:r>
@@ -256,16 +232,16 @@
         <mc:AlternateContent>
           <mc:Choice Requires="wps">
             <w:drawing>
-              <wp:anchor distT="45720" distB="45720" distL="114300" distR="114300" simplePos="0" relativeHeight="251661312" behindDoc="0" locked="0" layoutInCell="1" allowOverlap="1" wp14:anchorId="014D7CBB" wp14:editId="7DEECD85">
+              <wp:anchor distT="45720" distB="45720" distL="114300" distR="114300" simplePos="0" relativeHeight="251661312" behindDoc="0" locked="0" layoutInCell="1" allowOverlap="1" wp14:anchorId="014D7CBB" wp14:editId="742F7CE9">
                 <wp:simplePos x="0" y="0"/>
                 <wp:positionH relativeFrom="column">
-                  <wp:posOffset>-187650</wp:posOffset>
+                  <wp:posOffset>-206375</wp:posOffset>
                 </wp:positionH>
                 <wp:positionV relativeFrom="paragraph">
-                  <wp:posOffset>249112</wp:posOffset>
+                  <wp:posOffset>248920</wp:posOffset>
                 </wp:positionV>
                 <wp:extent cx="2360930" cy="1404620"/>
-                <wp:effectExtent l="0" t="0" r="22860" b="11430"/>
+                <wp:effectExtent l="0" t="0" r="0" b="0"/>
                 <wp:wrapSquare wrapText="bothSides"/>
                 <wp:docPr id="217" name="Caixa de Texto 2"/>
                 <wp:cNvGraphicFramePr>
@@ -289,9 +265,7 @@
                           <a:srgbClr val="FFFFFF"/>
                         </a:solidFill>
                         <a:ln w="9525">
-                          <a:solidFill>
-                            <a:srgbClr val="000000"/>
-                          </a:solidFill>
+                          <a:noFill/>
                           <a:miter lim="800000"/>
                           <a:headEnd/>
                           <a:tailEnd/>
@@ -332,7 +306,7 @@
                 <v:stroke joinstyle="miter"/>
                 <v:path gradientshapeok="t" o:connecttype="rect"/>
               </v:shapetype>
-              <v:shape id="Caixa de Texto 2" o:spid="_x0000_s1026" type="#_x0000_t202" style="position:absolute;margin-left:-14.8pt;margin-top:19.6pt;width:185.9pt;height:110.6pt;z-index:251661312;visibility:visible;mso-wrap-style:square;mso-width-percent:400;mso-height-percent:200;mso-wrap-distance-left:9pt;mso-wrap-distance-top:3.6pt;mso-wrap-distance-right:9pt;mso-wrap-distance-bottom:3.6pt;mso-position-horizontal:absolute;mso-position-horizontal-relative:text;mso-position-vertical:absolute;mso-position-vertical-relative:text;mso-width-percent:400;mso-height-percent:200;mso-width-relative:margin;mso-height-relative:margin;v-text-anchor:top" o:gfxdata="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">
+              <v:shape id="Caixa de Texto 2" o:spid="_x0000_s1026" type="#_x0000_t202" style="position:absolute;margin-left:-16.25pt;margin-top:19.6pt;width:185.9pt;height:110.6pt;z-index:251661312;visibility:visible;mso-wrap-style:square;mso-width-percent:400;mso-height-percent:200;mso-wrap-distance-left:9pt;mso-wrap-distance-top:3.6pt;mso-wrap-distance-right:9pt;mso-wrap-distance-bottom:3.6pt;mso-position-horizontal:absolute;mso-position-horizontal-relative:text;mso-position-vertical:absolute;mso-position-vertical-relative:text;mso-width-percent:400;mso-height-percent:200;mso-width-relative:margin;mso-height-relative:margin;v-text-anchor:top" o:gfxdata="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" stroked="f">
                 <v:textbox style="mso-fit-shape-to-text:t">
                   <w:txbxContent>
                     <w:p>
@@ -359,58 +333,66 @@
         <w:rPr>
           <w:sz w:val="36"/>
           <w:szCs w:val="36"/>
-        </w:rPr>
-      </w:pPr>
-    </w:p>
-    <w:p>
-      <w:pPr>
-        <w:rPr>
-          <w:sz w:val="36"/>
-          <w:szCs w:val="36"/>
-        </w:rPr>
-      </w:pPr>
-    </w:p>
-    <w:p>
-      <w:pPr>
-        <w:rPr>
-          <w:sz w:val="36"/>
-          <w:szCs w:val="36"/>
-        </w:rPr>
-      </w:pPr>
-    </w:p>
-    <w:p>
-      <w:pPr>
-        <w:rPr>
-          <w:sz w:val="36"/>
-          <w:szCs w:val="36"/>
-        </w:rPr>
-      </w:pPr>
-    </w:p>
-    <w:p>
-      <w:pPr>
-        <w:rPr>
-          <w:sz w:val="36"/>
-          <w:szCs w:val="36"/>
-        </w:rPr>
-      </w:pPr>
-    </w:p>
-    <w:p>
-      <w:pPr>
-        <w:rPr>
-          <w:sz w:val="36"/>
-          <w:szCs w:val="36"/>
-        </w:rPr>
-      </w:pPr>
-    </w:p>
-    <w:p>
-      <w:pPr>
-        <w:rPr>
-          <w:sz w:val="36"/>
-          <w:szCs w:val="36"/>
-        </w:rPr>
-      </w:pPr>
-      <w:r>
-        <w:rPr>
+          <w:lang w:val="en-US"/>
+        </w:rPr>
+      </w:pPr>
+    </w:p>
+    <w:p>
+      <w:pPr>
+        <w:rPr>
+          <w:sz w:val="36"/>
+          <w:szCs w:val="36"/>
+          <w:lang w:val="en-US"/>
+        </w:rPr>
+      </w:pPr>
+    </w:p>
+    <w:p>
+      <w:pPr>
+        <w:rPr>
+          <w:sz w:val="36"/>
+          <w:szCs w:val="36"/>
+          <w:lang w:val="en-US"/>
+        </w:rPr>
+      </w:pPr>
+    </w:p>
+    <w:p>
+      <w:pPr>
+        <w:rPr>
+          <w:sz w:val="36"/>
+          <w:szCs w:val="36"/>
+          <w:lang w:val="en-US"/>
+        </w:rPr>
+      </w:pPr>
+    </w:p>
+    <w:p>
+      <w:pPr>
+        <w:rPr>
+          <w:sz w:val="36"/>
+          <w:szCs w:val="36"/>
+          <w:lang w:val="en-US"/>
+        </w:rPr>
+      </w:pPr>
+    </w:p>
+    <w:p>
+      <w:pPr>
+        <w:rPr>
+          <w:sz w:val="36"/>
+          <w:szCs w:val="36"/>
+          <w:lang w:val="en-US"/>
+        </w:rPr>
+      </w:pPr>
+    </w:p>
+    <w:p>
+      <w:pPr>
+        <w:rPr>
+          <w:sz w:val="36"/>
+          <w:szCs w:val="36"/>
+          <w:lang w:val="en-US"/>
+        </w:rPr>
+      </w:pPr>
+      <w:r>
+        <w:rPr>
+          <w:noProof/>
           <w:sz w:val="36"/>
           <w:szCs w:val="36"/>
         </w:rPr>
@@ -439,7 +421,7 @@
                     <pic:cNvPicPr/>
                   </pic:nvPicPr>
                   <pic:blipFill>
-                    <a:blip r:embed="rId5" cstate="print">
+                    <a:blip r:embed="rId6" cstate="print">
                       <a:extLst>
                         <a:ext uri="{28A0092B-C50C-407E-A947-70E740481C1C}">
                           <a14:useLocalDpi xmlns:a14="http://schemas.microsoft.com/office/drawing/2010/main" val="0"/>
@@ -477,86 +459,97 @@
         <w:rPr>
           <w:sz w:val="36"/>
           <w:szCs w:val="36"/>
-        </w:rPr>
-      </w:pPr>
-    </w:p>
-    <w:p>
-      <w:pPr>
-        <w:rPr>
-          <w:sz w:val="36"/>
-          <w:szCs w:val="36"/>
-        </w:rPr>
-      </w:pPr>
-    </w:p>
-    <w:p>
-      <w:pPr>
-        <w:rPr>
-          <w:sz w:val="36"/>
-          <w:szCs w:val="36"/>
-        </w:rPr>
-      </w:pPr>
-    </w:p>
-    <w:p>
-      <w:pPr>
-        <w:rPr>
-          <w:sz w:val="36"/>
-          <w:szCs w:val="36"/>
-        </w:rPr>
-      </w:pPr>
-    </w:p>
-    <w:p>
-      <w:pPr>
-        <w:rPr>
-          <w:sz w:val="36"/>
-          <w:szCs w:val="36"/>
-        </w:rPr>
-      </w:pPr>
-    </w:p>
-    <w:p>
-      <w:pPr>
-        <w:rPr>
-          <w:sz w:val="36"/>
-          <w:szCs w:val="36"/>
-        </w:rPr>
-      </w:pPr>
-    </w:p>
-    <w:p>
-      <w:pPr>
-        <w:rPr>
-          <w:sz w:val="36"/>
-          <w:szCs w:val="36"/>
-        </w:rPr>
-      </w:pPr>
-    </w:p>
-    <w:p>
-      <w:pPr>
-        <w:rPr>
-          <w:sz w:val="36"/>
-          <w:szCs w:val="36"/>
-        </w:rPr>
-      </w:pPr>
-    </w:p>
-    <w:p>
-      <w:pPr>
-        <w:rPr>
-          <w:sz w:val="36"/>
-          <w:szCs w:val="36"/>
-        </w:rPr>
-      </w:pPr>
-    </w:p>
-    <w:p>
-      <w:pPr>
-        <w:rPr>
-          <w:sz w:val="36"/>
-          <w:szCs w:val="36"/>
-        </w:rPr>
-      </w:pPr>
-    </w:p>
-    <w:p>
-      <w:pPr>
-        <w:rPr>
-          <w:sz w:val="36"/>
-          <w:szCs w:val="36"/>
+          <w:lang w:val="en-US"/>
+        </w:rPr>
+      </w:pPr>
+    </w:p>
+    <w:p>
+      <w:pPr>
+        <w:rPr>
+          <w:sz w:val="36"/>
+          <w:szCs w:val="36"/>
+          <w:lang w:val="en-US"/>
+        </w:rPr>
+      </w:pPr>
+    </w:p>
+    <w:p>
+      <w:pPr>
+        <w:rPr>
+          <w:sz w:val="36"/>
+          <w:szCs w:val="36"/>
+          <w:lang w:val="en-US"/>
+        </w:rPr>
+      </w:pPr>
+    </w:p>
+    <w:p>
+      <w:pPr>
+        <w:rPr>
+          <w:sz w:val="36"/>
+          <w:szCs w:val="36"/>
+          <w:lang w:val="en-US"/>
+        </w:rPr>
+      </w:pPr>
+    </w:p>
+    <w:p>
+      <w:pPr>
+        <w:rPr>
+          <w:sz w:val="36"/>
+          <w:szCs w:val="36"/>
+          <w:lang w:val="en-US"/>
+        </w:rPr>
+      </w:pPr>
+    </w:p>
+    <w:p>
+      <w:pPr>
+        <w:rPr>
+          <w:sz w:val="36"/>
+          <w:szCs w:val="36"/>
+          <w:lang w:val="en-US"/>
+        </w:rPr>
+      </w:pPr>
+    </w:p>
+    <w:p>
+      <w:pPr>
+        <w:rPr>
+          <w:sz w:val="36"/>
+          <w:szCs w:val="36"/>
+          <w:lang w:val="en-US"/>
+        </w:rPr>
+      </w:pPr>
+    </w:p>
+    <w:p>
+      <w:pPr>
+        <w:rPr>
+          <w:sz w:val="36"/>
+          <w:szCs w:val="36"/>
+          <w:lang w:val="en-US"/>
+        </w:rPr>
+      </w:pPr>
+    </w:p>
+    <w:p>
+      <w:pPr>
+        <w:rPr>
+          <w:sz w:val="36"/>
+          <w:szCs w:val="36"/>
+          <w:lang w:val="en-US"/>
+        </w:rPr>
+      </w:pPr>
+    </w:p>
+    <w:p>
+      <w:pPr>
+        <w:rPr>
+          <w:sz w:val="36"/>
+          <w:szCs w:val="36"/>
+          <w:lang w:val="en-US"/>
+        </w:rPr>
+      </w:pPr>
+    </w:p>
+    <w:p>
+      <w:pPr>
+        <w:rPr>
+          <w:sz w:val="36"/>
+          <w:szCs w:val="36"/>
+          <w:lang w:val="en-US"/>
         </w:rPr>
       </w:pPr>
       <w:r>
@@ -568,16 +561,16 @@
         <mc:AlternateContent>
           <mc:Choice Requires="wps">
             <w:drawing>
-              <wp:anchor distT="45720" distB="45720" distL="114300" distR="114300" simplePos="0" relativeHeight="251663360" behindDoc="0" locked="0" layoutInCell="1" allowOverlap="1" wp14:anchorId="5E4779E6" wp14:editId="66554C10">
+              <wp:anchor distT="45720" distB="45720" distL="114300" distR="114300" simplePos="0" relativeHeight="251663360" behindDoc="0" locked="0" layoutInCell="1" allowOverlap="1" wp14:anchorId="5E4779E6" wp14:editId="5147EB70">
                 <wp:simplePos x="0" y="0"/>
                 <wp:positionH relativeFrom="column">
-                  <wp:posOffset>492598</wp:posOffset>
+                  <wp:posOffset>492125</wp:posOffset>
                 </wp:positionH>
                 <wp:positionV relativeFrom="paragraph">
                   <wp:posOffset>196850</wp:posOffset>
                 </wp:positionV>
                 <wp:extent cx="2360930" cy="297180"/>
-                <wp:effectExtent l="0" t="0" r="11430" b="26670"/>
+                <wp:effectExtent l="0" t="0" r="0" b="7620"/>
                 <wp:wrapSquare wrapText="bothSides"/>
                 <wp:docPr id="4" name="Caixa de Texto 2"/>
                 <wp:cNvGraphicFramePr>
@@ -601,9 +594,7 @@
                           <a:srgbClr val="FFFFFF"/>
                         </a:solidFill>
                         <a:ln w="9525">
-                          <a:solidFill>
-                            <a:srgbClr val="000000"/>
-                          </a:solidFill>
+                          <a:noFill/>
                           <a:miter lim="800000"/>
                           <a:headEnd/>
                           <a:tailEnd/>
@@ -618,16 +609,7 @@
                             </w:r>
                             <w:proofErr w:type="spellEnd"/>
                             <w:r>
-                              <w:t xml:space="preserve"> </w:t>
-                            </w:r>
-                            <w:r>
-                              <w:t>651</w:t>
-                            </w:r>
-                            <w:r>
-                              <w:t>-</w:t>
-                            </w:r>
-                            <w:r>
-                              <w:t>680</w:t>
+                              <w:t xml:space="preserve"> 651-680</w:t>
                             </w:r>
                           </w:p>
                         </w:txbxContent>
@@ -649,7 +631,7 @@
           </mc:Choice>
           <mc:Fallback>
             <w:pict>
-              <v:shape w14:anchorId="5E4779E6" id="_x0000_s1027" type="#_x0000_t202" style="position:absolute;margin-left:38.8pt;margin-top:15.5pt;width:185.9pt;height:23.4pt;z-index:251663360;visibility:visible;mso-wrap-style:square;mso-width-percent:400;mso-height-percent:0;mso-wrap-distance-left:9pt;mso-wrap-distance-top:3.6pt;mso-wrap-distance-right:9pt;mso-wrap-distance-bottom:3.6pt;mso-position-horizontal:absolute;mso-position-horizontal-relative:text;mso-position-vertical:absolute;mso-position-vertical-relative:text;mso-width-percent:400;mso-height-percent:0;mso-width-relative:margin;mso-height-relative:margin;v-text-anchor:top" o:gfxdata="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">
+              <v:shape w14:anchorId="5E4779E6" id="_x0000_s1027" type="#_x0000_t202" style="position:absolute;margin-left:38.75pt;margin-top:15.5pt;width:185.9pt;height:23.4pt;z-index:251663360;visibility:visible;mso-wrap-style:square;mso-width-percent:400;mso-height-percent:0;mso-wrap-distance-left:9pt;mso-wrap-distance-top:3.6pt;mso-wrap-distance-right:9pt;mso-wrap-distance-bottom:3.6pt;mso-position-horizontal:absolute;mso-position-horizontal-relative:text;mso-position-vertical:absolute;mso-position-vertical-relative:text;mso-width-percent:400;mso-height-percent:0;mso-width-relative:margin;mso-height-relative:margin;v-text-anchor:top" o:gfxdata="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" stroked="f">
                 <v:textbox>
                   <w:txbxContent>
                     <w:p>
@@ -659,16 +641,7 @@
                       </w:r>
                       <w:proofErr w:type="spellEnd"/>
                       <w:r>
-                        <w:t xml:space="preserve"> </w:t>
-                      </w:r>
-                      <w:r>
-                        <w:t>651</w:t>
-                      </w:r>
-                      <w:r>
-                        <w:t>-</w:t>
-                      </w:r>
-                      <w:r>
-                        <w:t>680</w:t>
+                        <w:t xml:space="preserve"> 651-680</w:t>
                       </w:r>
                     </w:p>
                   </w:txbxContent>
@@ -685,25 +658,40 @@
         <w:rPr>
           <w:sz w:val="36"/>
           <w:szCs w:val="36"/>
-        </w:rPr>
-      </w:pPr>
-    </w:p>
-    <w:p>
-      <w:pPr>
-        <w:rPr>
-          <w:sz w:val="32"/>
-          <w:szCs w:val="32"/>
-          <w:lang w:val="en-US"/>
-        </w:rPr>
-      </w:pPr>
-      <w:r>
-        <w:rPr>
-          <w:sz w:val="32"/>
-          <w:szCs w:val="32"/>
-          <w:lang w:val="en-US"/>
-        </w:rPr>
-        <w:t xml:space="preserve">Location of code smells: multiple methods of the VM class in </w:t>
-      </w:r>
+          <w:lang w:val="en-US"/>
+        </w:rPr>
+      </w:pPr>
+    </w:p>
+    <w:p>
+      <w:pPr>
+        <w:rPr>
+          <w:sz w:val="32"/>
+          <w:szCs w:val="32"/>
+          <w:lang w:val="en-US"/>
+        </w:rPr>
+      </w:pPr>
+      <w:r>
+        <w:rPr>
+          <w:sz w:val="32"/>
+          <w:szCs w:val="32"/>
+          <w:lang w:val="en-US"/>
+        </w:rPr>
+        <w:t>Location of code smells: multiple methods of the VM class in</w:t>
+      </w:r>
+    </w:p>
+    <w:p>
+      <w:pPr>
+        <w:pStyle w:val="PargrafodaLista"/>
+        <w:numPr>
+          <w:ilvl w:val="0"/>
+          <w:numId w:val="1"/>
+        </w:numPr>
+        <w:rPr>
+          <w:sz w:val="32"/>
+          <w:szCs w:val="32"/>
+          <w:lang w:val="en-US"/>
+        </w:rPr>
+      </w:pPr>
       <w:proofErr w:type="spellStart"/>
       <w:r>
         <w:rPr>
@@ -872,7 +860,16 @@
           <w:szCs w:val="32"/>
           <w:lang w:val="en-US"/>
         </w:rPr>
-        <w:t>I would propose removing most of the comments that cover very specific exceptions and would try to reduce the comments that explain the functions of the code. It should also be possible to rename some of the variables and methods to names that are self-explanatory and don’t require as many comments.</w:t>
+        <w:t xml:space="preserve">I would propose removing most of the comments that cover very specific exceptions and would try to reduce the comments that explain the functions of the code. It should also be possible to </w:t>
+      </w:r>
+      <w:r>
+        <w:rPr>
+          <w:sz w:val="32"/>
+          <w:szCs w:val="32"/>
+          <w:lang w:val="en-US"/>
+        </w:rPr>
+        <w:lastRenderedPageBreak/>
+        <w:t>rename some of the variables and methods to names that are self-explanatory and don’t require as many comments.</w:t>
       </w:r>
     </w:p>
     <w:sectPr>
@@ -883,6 +880,127 @@
     </w:sectPr>
   </w:body>
 </w:document>
+</file>
+
+<file path=word/numbering.xml><?xml version="1.0" encoding="utf-8"?>
+<w:numbering xmlns:wpc="http://schemas.microsoft.com/office/word/2010/wordprocessingCanvas" xmlns:cx="http://schemas.microsoft.com/office/drawing/2014/chartex" xmlns:cx1="http://schemas.microsoft.com/office/drawing/2015/9/8/chartex" xmlns:cx2="http://schemas.microsoft.com/office/drawing/2015/10/21/chartex" xmlns:cx3="http://schemas.microsoft.com/office/drawing/2016/5/9/chartex" xmlns:cx4="http://schemas.microsoft.com/office/drawing/2016/5/10/chartex" xmlns:cx5="http://schemas.microsoft.com/office/drawing/2016/5/11/chartex" xmlns:cx6="http://schemas.microsoft.com/office/drawing/2016/5/12/chartex" xmlns:cx7="http://schemas.microsoft.com/office/drawing/2016/5/13/chartex" xmlns:cx8="http://schemas.microsoft.com/office/drawing/2016/5/14/chartex" xmlns:mc="http://schemas.openxmlformats.org/markup-compatibility/2006" xmlns:aink="http://schemas.microsoft.com/office/drawing/2016/ink" xmlns:am3d="http://schemas.microsoft.com/office/drawing/2017/model3d" xmlns:o="urn:schemas-microsoft-com:office:office" xmlns:r="http://schemas.openxmlformats.org/officeDocument/2006/relationships" xmlns:m="http://schemas.openxmlformats.org/officeDocument/2006/math" xmlns:v="urn:schemas-microsoft-com:vml" xmlns:wp14="http://schemas.microsoft.com/office/word/2010/wordprocessingDrawing" xmlns:wp="http://schemas.openxmlformats.org/drawingml/2006/wordprocessingDrawing" xmlns:w10="urn:schemas-microsoft-com:office:word" xmlns:w="http://schemas.openxmlformats.org/wordprocessingml/2006/main" xmlns:w14="http://schemas.microsoft.com/office/word/2010/wordml" xmlns:w15="http://schemas.microsoft.com/office/word/2012/wordml" xmlns:w16cex="http://schemas.microsoft.com/office/word/2018/wordml/cex" xmlns:w16cid="http://schemas.microsoft.com/office/word/2016/wordml/cid" xmlns:w16="http://schemas.microsoft.com/office/word/2018/wordml" xmlns:w16sdtdh="http://schemas.microsoft.com/office/word/2020/wordml/sdtdatahash" xmlns:w16se="http://schemas.microsoft.com/office/word/2015/wordml/symex" xmlns:wpg="http://schemas.microsoft.com/office/word/2010/wordprocessingGroup" xmlns:wpi="http://schemas.microsoft.com/office/word/2010/wordprocessingInk" xmlns:wne="http://schemas.microsoft.com/office/word/2006/wordml" xmlns:wps="http://schemas.microsoft.com/office/word/2010/wordprocessingShape" mc:Ignorable="w14 w15 w16se w16cid w16 w16cex w16sdtdh wp14">
+  <w:abstractNum w:abstractNumId="0" w15:restartNumberingAfterBreak="0">
+    <w:nsid w:val="5E693074"/>
+    <w:multiLevelType w:val="hybridMultilevel"/>
+    <w:tmpl w:val="C256D220"/>
+    <w:lvl w:ilvl="0" w:tplc="08160005">
+      <w:start w:val="1"/>
+      <w:numFmt w:val="bullet"/>
+      <w:lvlText w:val=""/>
+      <w:lvlJc w:val="left"/>
+      <w:pPr>
+        <w:ind w:left="795" w:hanging="360"/>
+      </w:pPr>
+      <w:rPr>
+        <w:rFonts w:ascii="Wingdings" w:hAnsi="Wingdings" w:hint="default"/>
+      </w:rPr>
+    </w:lvl>
+    <w:lvl w:ilvl="1" w:tplc="08160003" w:tentative="1">
+      <w:start w:val="1"/>
+      <w:numFmt w:val="bullet"/>
+      <w:lvlText w:val="o"/>
+      <w:lvlJc w:val="left"/>
+      <w:pPr>
+        <w:ind w:left="1515" w:hanging="360"/>
+      </w:pPr>
+      <w:rPr>
+        <w:rFonts w:ascii="Courier New" w:hAnsi="Courier New" w:cs="Courier New" w:hint="default"/>
+      </w:rPr>
+    </w:lvl>
+    <w:lvl w:ilvl="2" w:tplc="08160005" w:tentative="1">
+      <w:start w:val="1"/>
+      <w:numFmt w:val="bullet"/>
+      <w:lvlText w:val=""/>
+      <w:lvlJc w:val="left"/>
+      <w:pPr>
+        <w:ind w:left="2235" w:hanging="360"/>
+      </w:pPr>
+      <w:rPr>
+        <w:rFonts w:ascii="Wingdings" w:hAnsi="Wingdings" w:hint="default"/>
+      </w:rPr>
+    </w:lvl>
+    <w:lvl w:ilvl="3" w:tplc="08160001" w:tentative="1">
+      <w:start w:val="1"/>
+      <w:numFmt w:val="bullet"/>
+      <w:lvlText w:val=""/>
+      <w:lvlJc w:val="left"/>
+      <w:pPr>
+        <w:ind w:left="2955" w:hanging="360"/>
+      </w:pPr>
+      <w:rPr>
+        <w:rFonts w:ascii="Symbol" w:hAnsi="Symbol" w:hint="default"/>
+      </w:rPr>
+    </w:lvl>
+    <w:lvl w:ilvl="4" w:tplc="08160003" w:tentative="1">
+      <w:start w:val="1"/>
+      <w:numFmt w:val="bullet"/>
+      <w:lvlText w:val="o"/>
+      <w:lvlJc w:val="left"/>
+      <w:pPr>
+        <w:ind w:left="3675" w:hanging="360"/>
+      </w:pPr>
+      <w:rPr>
+        <w:rFonts w:ascii="Courier New" w:hAnsi="Courier New" w:cs="Courier New" w:hint="default"/>
+      </w:rPr>
+    </w:lvl>
+    <w:lvl w:ilvl="5" w:tplc="08160005" w:tentative="1">
+      <w:start w:val="1"/>
+      <w:numFmt w:val="bullet"/>
+      <w:lvlText w:val=""/>
+      <w:lvlJc w:val="left"/>
+      <w:pPr>
+        <w:ind w:left="4395" w:hanging="360"/>
+      </w:pPr>
+      <w:rPr>
+        <w:rFonts w:ascii="Wingdings" w:hAnsi="Wingdings" w:hint="default"/>
+      </w:rPr>
+    </w:lvl>
+    <w:lvl w:ilvl="6" w:tplc="08160001" w:tentative="1">
+      <w:start w:val="1"/>
+      <w:numFmt w:val="bullet"/>
+      <w:lvlText w:val=""/>
+      <w:lvlJc w:val="left"/>
+      <w:pPr>
+        <w:ind w:left="5115" w:hanging="360"/>
+      </w:pPr>
+      <w:rPr>
+        <w:rFonts w:ascii="Symbol" w:hAnsi="Symbol" w:hint="default"/>
+      </w:rPr>
+    </w:lvl>
+    <w:lvl w:ilvl="7" w:tplc="08160003" w:tentative="1">
+      <w:start w:val="1"/>
+      <w:numFmt w:val="bullet"/>
+      <w:lvlText w:val="o"/>
+      <w:lvlJc w:val="left"/>
+      <w:pPr>
+        <w:ind w:left="5835" w:hanging="360"/>
+      </w:pPr>
+      <w:rPr>
+        <w:rFonts w:ascii="Courier New" w:hAnsi="Courier New" w:cs="Courier New" w:hint="default"/>
+      </w:rPr>
+    </w:lvl>
+    <w:lvl w:ilvl="8" w:tplc="08160005" w:tentative="1">
+      <w:start w:val="1"/>
+      <w:numFmt w:val="bullet"/>
+      <w:lvlText w:val=""/>
+      <w:lvlJc w:val="left"/>
+      <w:pPr>
+        <w:ind w:left="6555" w:hanging="360"/>
+      </w:pPr>
+      <w:rPr>
+        <w:rFonts w:ascii="Wingdings" w:hAnsi="Wingdings" w:hint="default"/>
+      </w:rPr>
+    </w:lvl>
+  </w:abstractNum>
+  <w:num w:numId="1">
+    <w:abstractNumId w:val="0"/>
+  </w:num>
+</w:numbering>
 </file>
 
 <file path=word/styles.xml><?xml version="1.0" encoding="utf-8"?>
@@ -1311,6 +1429,17 @@
     <w:semiHidden/>
     <w:unhideWhenUsed/>
   </w:style>
+  <w:style w:type="paragraph" w:styleId="PargrafodaLista">
+    <w:name w:val="List Paragraph"/>
+    <w:basedOn w:val="Normal"/>
+    <w:uiPriority w:val="34"/>
+    <w:qFormat/>
+    <w:rsid w:val="00D50642"/>
+    <w:pPr>
+      <w:ind w:left="720"/>
+      <w:contextualSpacing/>
+    </w:pPr>
+  </w:style>
 </w:styles>
 </file>
 

</xml_diff>